<commit_message>
#Part B - final edition
</commit_message>
<xml_diff>
--- a/Project 2 Kohonen.docx
+++ b/Project 2 Kohonen.docx
@@ -2730,12 +2730,15 @@
           <w:rFonts w:asciiTheme="majorBidi" w:hAnsiTheme="majorBidi" w:cstheme="majorBidi"/>
         </w:rPr>
       </w:pPr>
-      <w:r>
-        <w:rPr>
-          <w:rFonts w:asciiTheme="majorBidi" w:hAnsiTheme="majorBidi" w:cstheme="majorBidi"/>
-        </w:rPr>
-        <w:t>https://www.ks.uiuc.edu/Services/Class/PHYS498TBP/spring2002/neuro_7.pdf</w:t>
-      </w:r>
+      <w:hyperlink r:id="rId5" w:history="1">
+        <w:r>
+          <w:rPr>
+            <w:rStyle w:val="Hyperlink"/>
+            <w:rFonts w:asciiTheme="majorBidi" w:hAnsiTheme="majorBidi" w:cstheme="majorBidi"/>
+          </w:rPr>
+          <w:t>https://www.ks.uiuc.edu/Services/Class/PHYS498TBP/spring2002/neuro_7.pdf</w:t>
+        </w:r>
+      </w:hyperlink>
     </w:p>
     <w:p>
       <w:pPr>
@@ -2791,7 +2794,20 @@
         <w:rPr>
           <w:rFonts w:asciiTheme="majorBidi" w:hAnsiTheme="majorBidi" w:cstheme="majorBidi"/>
         </w:rPr>
-        <w:t>diagram  like the following; where the data is &lt;</w:t>
+        <w:t>diagram</w:t>
+      </w:r>
+      <w:r>
+        <w:rPr>
+          <w:rFonts w:asciiTheme="majorBidi" w:hAnsiTheme="majorBidi" w:cstheme="majorBidi" w:hint="cs"/>
+          <w:rtl/>
+        </w:rPr>
+        <w:t xml:space="preserve"> </w:t>
+      </w:r>
+      <w:r>
+        <w:rPr>
+          <w:rFonts w:asciiTheme="majorBidi" w:hAnsiTheme="majorBidi" w:cstheme="majorBidi"/>
+        </w:rPr>
+        <w:t>like the following; where the data is &lt;</w:t>
       </w:r>
       <w:proofErr w:type="spellStart"/>
       <w:r>
@@ -2811,13 +2827,19 @@
         <w:rPr>
           <w:rFonts w:asciiTheme="majorBidi" w:hAnsiTheme="majorBidi" w:cstheme="majorBidi"/>
         </w:rPr>
-        <w:t xml:space="preserve"> is </w:t>
-      </w:r>
-      <w:r>
-        <w:rPr>
-          <w:rFonts w:asciiTheme="majorBidi" w:hAnsiTheme="majorBidi" w:cstheme="majorBidi"/>
-        </w:rPr>
-        <w:t xml:space="preserve"> inside the "hand" </w:t>
+        <w:t xml:space="preserve"> is</w:t>
+      </w:r>
+      <w:r>
+        <w:rPr>
+          <w:rFonts w:asciiTheme="majorBidi" w:hAnsiTheme="majorBidi" w:cstheme="majorBidi"/>
+        </w:rPr>
+        <w:t xml:space="preserve"> inside</w:t>
+      </w:r>
+      <w:r>
+        <w:rPr>
+          <w:rFonts w:asciiTheme="majorBidi" w:hAnsiTheme="majorBidi" w:cstheme="majorBidi"/>
+        </w:rPr>
+        <w:t xml:space="preserve"> the "hand" </w:t>
       </w:r>
       <w:r>
         <w:rPr>
@@ -2933,7 +2955,19 @@
         <w:rPr>
           <w:rFonts w:asciiTheme="majorBidi" w:hAnsiTheme="majorBidi" w:cstheme="majorBidi"/>
         </w:rPr>
-        <w:t>.    (You can use any "hand like" figure  with 4 "fingers" you wish,</w:t>
+        <w:t>.    (You can use any "</w:t>
+      </w:r>
+      <w:r>
+        <w:rPr>
+          <w:rFonts w:asciiTheme="majorBidi" w:hAnsiTheme="majorBidi" w:cstheme="majorBidi"/>
+        </w:rPr>
+        <w:t>hand-like</w:t>
+      </w:r>
+      <w:r>
+        <w:rPr>
+          <w:rFonts w:asciiTheme="majorBidi" w:hAnsiTheme="majorBidi" w:cstheme="majorBidi"/>
+        </w:rPr>
+        <w:t>" figure  with 4 "fingers" you wish,</w:t>
       </w:r>
       <w:r>
         <w:rPr>
@@ -2976,13 +3010,13 @@
         <mc:AlternateContent>
           <mc:Choice Requires="wps">
             <w:drawing>
-              <wp:anchor distT="0" distB="0" distL="114300" distR="114300" simplePos="0" relativeHeight="251661312" behindDoc="0" locked="0" layoutInCell="1" allowOverlap="1" wp14:anchorId="34ED85FD" wp14:editId="1739FF9F">
+              <wp:anchor distT="0" distB="0" distL="114300" distR="114300" simplePos="0" relativeHeight="251661312" behindDoc="0" locked="0" layoutInCell="1" allowOverlap="1" wp14:anchorId="34ED85FD" wp14:editId="3FA1632F">
                 <wp:simplePos x="0" y="0"/>
                 <wp:positionH relativeFrom="column">
-                  <wp:posOffset>4666615</wp:posOffset>
+                  <wp:posOffset>4688953</wp:posOffset>
                 </wp:positionH>
                 <wp:positionV relativeFrom="paragraph">
-                  <wp:posOffset>381635</wp:posOffset>
+                  <wp:posOffset>160917</wp:posOffset>
                 </wp:positionV>
                 <wp:extent cx="1266825" cy="704850"/>
                 <wp:effectExtent l="19050" t="19050" r="28575" b="19050"/>
@@ -12637,9 +12671,9 @@
               </wp:anchor>
             </w:drawing>
           </mc:Choice>
-          <mc:Fallback xmlns:w16du="http://schemas.microsoft.com/office/word/2023/wordml/word16du">
+          <mc:Fallback>
             <w:pict>
-              <v:shape w14:anchorId="09C1CACC" id="Freeform 2" o:spid="_x0000_s1026" style="position:absolute;left:0;text-align:left;margin-left:367.45pt;margin-top:30.05pt;width:99.75pt;height:55.5pt;z-index:251661312;visibility:visible;mso-wrap-style:square;mso-width-percent:0;mso-height-percent:0;mso-wrap-distance-left:9pt;mso-wrap-distance-top:0;mso-wrap-distance-right:9pt;mso-wrap-distance-bottom:0;mso-position-horizontal:absolute;mso-position-horizontal-relative:text;mso-position-vertical:absolute;mso-position-vertical-relative:text;mso-width-percent:0;mso-height-percent:0;mso-width-relative:margin;mso-height-relative:margin;v-text-anchor:middle" coordsize="2582101,1582229" o:gfxdata="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" path="m361950,619125v6350,-15875,11404,-32332,19050,-47625c386120,561261,394930,553164,400050,542925v4490,-8980,5035,-19595,9525,-28575c414695,504111,423505,496014,428625,485775v4490,-8980,5447,-19400,9525,-28575c460613,406658,460947,408716,485775,371475v16413,-65650,3671,-26391,47625,-114300l533400,257175v3175,-9525,5035,-19595,9525,-28575c548045,218361,557326,210486,561975,200025v8155,-18350,2342,-46011,19050,-57150c590550,136525,599661,129505,609600,123825v12328,-7045,27012,-10180,38100,-19050c668737,87945,689906,70041,704850,47625v6350,-9525,10955,-20480,19050,-28575c731995,10955,742950,6350,752475,v3175,12700,5929,25513,9525,38100c764758,47754,769090,56935,771525,66675v3927,15706,6350,31750,9525,47625c777875,180975,775563,247697,771525,314325v-2313,38162,-9525,76068,-9525,114300c762000,470022,768350,511175,771525,552450v9525,-12700,17350,-26875,28575,-38100c808195,506255,821137,503915,828675,495300v15077,-17230,-58217,-70827,38100,-57150c963092,451827,1317677,561488,1406577,577363v88900,15875,-3748,-41398,-6402,-43963c1397521,530835,1393535,552358,1390650,561975v-6642,22140,-11741,44747,-19050,66675c1367460,641069,1343025,636587,1381125,590550v38100,-46037,179388,-193675,219075,-238125c1639888,307975,1611155,331945,1619250,323850v74925,-74925,-20871,46000,57150,-47625c1683729,267431,1686656,254979,1695450,247650v10908,-9090,27111,-10059,38100,-19050c1757876,208697,1774073,179360,1800225,161925r57150,-38100c1866900,117475,1877855,112870,1885950,104775v12700,-12700,23485,-27661,38100,-38100c1932220,60839,1943848,62026,1952625,57150v20014,-11119,38100,-25400,57150,-38100l2038350,v39361,59042,22994,21656,9525,142875c2040062,213195,2042709,180005,2028825,228600v-3596,12587,-5929,25513,-9525,38100c2016542,276354,2012533,285621,2009775,295275v-3596,12587,-5929,25513,-9525,38100c1997492,343029,1992903,352149,1990725,361950v-4190,18853,-4841,38414,-9525,57150c1976330,438581,1968500,457200,1962150,476250r-9525,28575c1949450,514350,1945535,523660,1943100,533400v-3175,12700,-4368,26068,-9525,38100c1929066,582022,1920875,590550,1914525,600075v-3175,12700,-13665,50519,-9525,38100c1908175,628650,1908956,617954,1914525,609600v25400,-38100,9525,-22225,47625,-47625c1981486,532971,1983856,522547,2019300,504825v11709,-5854,26016,-4490,38100,-9525c2083614,484378,2106659,466180,2133600,457200v9525,-3175,19595,-5035,28575,-9525c2172414,442555,2180511,433745,2190750,428625v15225,-7613,52433,-14981,66675,-19050c2313112,393664,2257102,405413,2324100,390525v15804,-3512,32006,-5265,47625,-9525c2391098,375716,2409825,368300,2428875,361950r28575,-9525l2514600,333375v9525,-3175,20221,-3956,28575,-9525l2571750,304800v3175,12700,13287,25561,9525,38100c2567733,388038,2540519,397522,2514600,428625v-7329,8794,-10955,20480,-19050,28575c2484325,468425,2468675,474550,2457450,485775v-8095,8095,-11721,19781,-19050,28575c2429776,524698,2418449,532577,2409825,542925v-39687,47625,4763,12700,-47625,47625c2352274,620327,2342648,657560,2314575,676275r-28575,19050c2282825,704850,2281351,715123,2276475,723900v-11119,20014,-25400,38100,-38100,57150l2200275,838200v-6350,9525,-13930,18336,-19050,28575c2174875,879475,2167768,891824,2162175,904875v-13896,32424,-10498,60974,-47625,85725l2085975,1009650r-95250,142875l1971675,1181100v-6350,9525,-15430,17715,-19050,28575c1949450,1219200,1947976,1229473,1943100,1238250r-57150,85725c1879600,1333500,1870520,1341690,1866900,1352550v-6350,19050,-4851,42951,-19050,57150c1838325,1419225,1827545,1427642,1819275,1438275v-14056,18072,-21911,40961,-38100,57150l1752600,1524000v-6339,19018,-12414,51442,-38100,57150c1695647,1585340,1676086,1576309,1657350,1571625v-19481,-4870,-38100,-12700,-57150,-19050l1543050,1533525r-28575,-9525c1504950,1520825,1495640,1516910,1485900,1514475v-57581,-14395,-25681,-5385,-95250,-28575l1333500,1466850v-9525,-3175,-18671,-7874,-28575,-9525c1210063,1441515,1267021,1449404,1133475,1438275v-86414,-21604,20365,3703,-104775,-19050c1015820,1416883,1003437,1412267,990600,1409700v-18938,-3788,-38297,-5335,-57150,-9525c923649,1397997,914615,1393085,904875,1390650v-69337,-17334,-28346,-2066,-104775,-19050c790299,1369422,781429,1363726,771525,1362075v-28360,-4727,-57150,-6350,-85725,-9525c676275,1349375,667103,1344821,657225,1343025v-20572,-3740,-145283,-17201,-161925,-19050c397796,1291474,600832,1357502,352425,1295400v-77267,-19317,-18990,-6922,-152400,-19050l,1257300c15609,960730,-10501,1151180,19050,1047750v3596,-12587,4368,-26068,9525,-38100c33084,999128,42505,991314,47625,981075v18536,-37071,739,-23949,19050,-66675c71184,903878,80605,896064,85725,885825v27569,-55139,-16069,-2981,38100,-57150c142368,773045,118841,824134,161925,781050v63500,-63500,-28575,3175,47625,-47625c264145,651533,191450,747905,257175,695325v8939,-7151,12181,-19417,19050,-28575c278919,663158,282575,660400,285750,657225e" fillcolor="#ffc000" strokecolor="#41719c" strokeweight="1pt">
+              <v:shape w14:anchorId="0718943B" id="Freeform 2" o:spid="_x0000_s1026" style="position:absolute;left:0;text-align:left;margin-left:369.2pt;margin-top:12.65pt;width:99.75pt;height:55.5pt;z-index:251661312;visibility:visible;mso-wrap-style:square;mso-width-percent:0;mso-height-percent:0;mso-wrap-distance-left:9pt;mso-wrap-distance-top:0;mso-wrap-distance-right:9pt;mso-wrap-distance-bottom:0;mso-position-horizontal:absolute;mso-position-horizontal-relative:text;mso-position-vertical:absolute;mso-position-vertical-relative:text;mso-width-percent:0;mso-height-percent:0;mso-width-relative:margin;mso-height-relative:margin;v-text-anchor:middle" coordsize="2582101,1582229" o:gfxdata="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" path="m361950,619125v6350,-15875,11404,-32332,19050,-47625c386120,561261,394930,553164,400050,542925v4490,-8980,5035,-19595,9525,-28575c414695,504111,423505,496014,428625,485775v4490,-8980,5447,-19400,9525,-28575c460613,406658,460947,408716,485775,371475v16413,-65650,3671,-26391,47625,-114300l533400,257175v3175,-9525,5035,-19595,9525,-28575c548045,218361,557326,210486,561975,200025v8155,-18350,2342,-46011,19050,-57150c590550,136525,599661,129505,609600,123825v12328,-7045,27012,-10180,38100,-19050c668737,87945,689906,70041,704850,47625v6350,-9525,10955,-20480,19050,-28575c731995,10955,742950,6350,752475,v3175,12700,5929,25513,9525,38100c764758,47754,769090,56935,771525,66675v3927,15706,6350,31750,9525,47625c777875,180975,775563,247697,771525,314325v-2313,38162,-9525,76068,-9525,114300c762000,470022,768350,511175,771525,552450v9525,-12700,17350,-26875,28575,-38100c808195,506255,821137,503915,828675,495300v15077,-17230,-58217,-70827,38100,-57150c963092,451827,1317677,561488,1406577,577363v88900,15875,-3748,-41398,-6402,-43963c1397521,530835,1393535,552358,1390650,561975v-6642,22140,-11741,44747,-19050,66675c1367460,641069,1343025,636587,1381125,590550v38100,-46037,179388,-193675,219075,-238125c1639888,307975,1611155,331945,1619250,323850v74925,-74925,-20871,46000,57150,-47625c1683729,267431,1686656,254979,1695450,247650v10908,-9090,27111,-10059,38100,-19050c1757876,208697,1774073,179360,1800225,161925r57150,-38100c1866900,117475,1877855,112870,1885950,104775v12700,-12700,23485,-27661,38100,-38100c1932220,60839,1943848,62026,1952625,57150v20014,-11119,38100,-25400,57150,-38100l2038350,v39361,59042,22994,21656,9525,142875c2040062,213195,2042709,180005,2028825,228600v-3596,12587,-5929,25513,-9525,38100c2016542,276354,2012533,285621,2009775,295275v-3596,12587,-5929,25513,-9525,38100c1997492,343029,1992903,352149,1990725,361950v-4190,18853,-4841,38414,-9525,57150c1976330,438581,1968500,457200,1962150,476250r-9525,28575c1949450,514350,1945535,523660,1943100,533400v-3175,12700,-4368,26068,-9525,38100c1929066,582022,1920875,590550,1914525,600075v-3175,12700,-13665,50519,-9525,38100c1908175,628650,1908956,617954,1914525,609600v25400,-38100,9525,-22225,47625,-47625c1981486,532971,1983856,522547,2019300,504825v11709,-5854,26016,-4490,38100,-9525c2083614,484378,2106659,466180,2133600,457200v9525,-3175,19595,-5035,28575,-9525c2172414,442555,2180511,433745,2190750,428625v15225,-7613,52433,-14981,66675,-19050c2313112,393664,2257102,405413,2324100,390525v15804,-3512,32006,-5265,47625,-9525c2391098,375716,2409825,368300,2428875,361950r28575,-9525l2514600,333375v9525,-3175,20221,-3956,28575,-9525l2571750,304800v3175,12700,13287,25561,9525,38100c2567733,388038,2540519,397522,2514600,428625v-7329,8794,-10955,20480,-19050,28575c2484325,468425,2468675,474550,2457450,485775v-8095,8095,-11721,19781,-19050,28575c2429776,524698,2418449,532577,2409825,542925v-39687,47625,4763,12700,-47625,47625c2352274,620327,2342648,657560,2314575,676275r-28575,19050c2282825,704850,2281351,715123,2276475,723900v-11119,20014,-25400,38100,-38100,57150l2200275,838200v-6350,9525,-13930,18336,-19050,28575c2174875,879475,2167768,891824,2162175,904875v-13896,32424,-10498,60974,-47625,85725l2085975,1009650r-95250,142875l1971675,1181100v-6350,9525,-15430,17715,-19050,28575c1949450,1219200,1947976,1229473,1943100,1238250r-57150,85725c1879600,1333500,1870520,1341690,1866900,1352550v-6350,19050,-4851,42951,-19050,57150c1838325,1419225,1827545,1427642,1819275,1438275v-14056,18072,-21911,40961,-38100,57150l1752600,1524000v-6339,19018,-12414,51442,-38100,57150c1695647,1585340,1676086,1576309,1657350,1571625v-19481,-4870,-38100,-12700,-57150,-19050l1543050,1533525r-28575,-9525c1504950,1520825,1495640,1516910,1485900,1514475v-57581,-14395,-25681,-5385,-95250,-28575l1333500,1466850v-9525,-3175,-18671,-7874,-28575,-9525c1210063,1441515,1267021,1449404,1133475,1438275v-86414,-21604,20365,3703,-104775,-19050c1015820,1416883,1003437,1412267,990600,1409700v-18938,-3788,-38297,-5335,-57150,-9525c923649,1397997,914615,1393085,904875,1390650v-69337,-17334,-28346,-2066,-104775,-19050c790299,1369422,781429,1363726,771525,1362075v-28360,-4727,-57150,-6350,-85725,-9525c676275,1349375,667103,1344821,657225,1343025v-20572,-3740,-145283,-17201,-161925,-19050c397796,1291474,600832,1357502,352425,1295400v-77267,-19317,-18990,-6922,-152400,-19050l,1257300c15609,960730,-10501,1151180,19050,1047750v3596,-12587,4368,-26068,9525,-38100c33084,999128,42505,991314,47625,981075v18536,-37071,739,-23949,19050,-66675c71184,903878,80605,896064,85725,885825v27569,-55139,-16069,-2981,38100,-57150c142368,773045,118841,824134,161925,781050v63500,-63500,-28575,3175,47625,-47625c264145,651533,191450,747905,257175,695325v8939,-7151,12181,-19417,19050,-28575c278919,663158,282575,660400,285750,657225e" fillcolor="#ffc000" strokecolor="#41719c" strokeweight="1pt">
                 <v:stroke joinstyle="miter"/>
                 <v:path arrowok="t" o:connecttype="custom" o:connectlocs="177579,275807;186925,254591;196272,241862;200945,229132;210291,216403;214964,203673;238330,165484;261696,114566;261696,114566;266369,101837;275715,89107;285061,63648;299081,55161;317773,46675;345812,21216;355158,8486;369178,0;373851,16973;378524,29702;383197,50918;378524,140025;373851,190943;378524,246105;392543,229132;406563,220646;425255,195187;690092,257203;686951,237619;682278,250348;672932,280050;677605,263078;785087,156998;794433,144268;822472,123052;831818,110323;850511,101837;883223,72134;911261,55161;925281,46675;943973,29702;957993,25459;986032,8486;1000051,0;1004724,63648;995378,101837;990705,118809;986032,131539;981358,148512;976685,161241;972012,186700;962666,212159;957993,224889;953320,237619;948647,254591;939300,267321;934627,284294;939300,271564;962666,250348;990705,224889;1009397,220646;1046782,203673;1060802,199430;1074821,190943;1107533,182457;1140245,173971;1163611,169728;1191650,161241;1205669,156998;1233708,148512;1247727,144268;1261747,135782;1266420,152755;1233708,190943;1224362,203673;1205669,216403;1196323,229132;1182303,241862;1158938,263078;1135572,301266;1121553,309753;1116879,322482;1098187,347941;1079494,373401;1070148,386130;1060802,403103;1037436,441292;1023417,449778;976685,513426;967339,526155;957993,538885;953320,551615;925281,589803;915935,602533;906588,627992;892569,640721;873876,666181;859857,678910;841164,704369;813126,700126;785087,691640;757048,683153;743029,678910;729009,674667;682278,661937;654239,653451;640220,649208;556103,640721;504699,632235;486006,627992;457967,623749;443948,619506;392543,611019;378524,606776;336466,602533;322446,598290;243003,589803;172906,577074;98136,568587;0,560101;9346,466751;14019,449778;23366,437048;32712,407346;42058,394617;60751,369157;79443,347941;102809,326726;126175,309753;135521,297023;140194,292780" o:connectangles="0,0,0,0,0,0,0,0,0,0,0,0,0,0,0,0,0,0,0,0,0,0,0,0,0,0,0,0,0,0,0,0,0,0,0,0,0,0,0,0,0,0,0,0,0,0,0,0,0,0,0,0,0,0,0,0,0,0,0,0,0,0,0,0,0,0,0,0,0,0,0,0,0,0,0,0,0,0,0,0,0,0,0,0,0,0,0,0,0,0,0,0,0,0,0,0,0,0,0,0,0,0,0,0,0,0,0,0,0,0,0,0,0,0,0,0,0,0,0,0,0,0,0,0,0,0,0,0,0,0"/>
               </v:shape>
@@ -12675,7 +12709,20 @@
         <w:rPr>
           <w:rFonts w:asciiTheme="majorBidi" w:hAnsiTheme="majorBidi" w:cstheme="majorBidi"/>
         </w:rPr>
-        <w:t xml:space="preserve"> and then continuing from the stopping point in the previous section</w:t>
+        <w:t xml:space="preserve"> and then </w:t>
+      </w:r>
+      <w:r>
+        <w:rPr>
+          <w:rFonts w:asciiTheme="majorBidi" w:hAnsiTheme="majorBidi" w:cstheme="majorBidi" w:hint="cs"/>
+          <w:rtl/>
+        </w:rPr>
+        <w:t>continue</w:t>
+      </w:r>
+      <w:r>
+        <w:rPr>
+          <w:rFonts w:asciiTheme="majorBidi" w:hAnsiTheme="majorBidi" w:cstheme="majorBidi"/>
+        </w:rPr>
+        <w:t xml:space="preserve"> from the stopping point in the previous section</w:t>
       </w:r>
       <w:r>
         <w:rPr>
@@ -12699,7 +12746,19 @@
         <w:rPr>
           <w:rFonts w:asciiTheme="majorBidi" w:hAnsiTheme="majorBidi" w:cstheme="majorBidi"/>
         </w:rPr>
-        <w:t>how over snapshots how the mesh is rearranged.</w:t>
+        <w:t xml:space="preserve">how over snapshots </w:t>
+      </w:r>
+      <w:r>
+        <w:rPr>
+          <w:rFonts w:asciiTheme="majorBidi" w:hAnsiTheme="majorBidi" w:cstheme="majorBidi"/>
+        </w:rPr>
+        <w:t xml:space="preserve">of </w:t>
+      </w:r>
+      <w:r>
+        <w:rPr>
+          <w:rFonts w:asciiTheme="majorBidi" w:hAnsiTheme="majorBidi" w:cstheme="majorBidi"/>
+        </w:rPr>
+        <w:t>how the mesh is rearranged.</w:t>
       </w:r>
     </w:p>
     <w:p>
@@ -12723,7 +12782,25 @@
         <w:rPr>
           <w:rFonts w:asciiTheme="majorBidi" w:hAnsiTheme="majorBidi" w:cstheme="majorBidi"/>
         </w:rPr>
-        <w:t xml:space="preserve">IN your Reports be sure to present both pictures of evolution of the maps, </w:t>
+        <w:t>In</w:t>
+      </w:r>
+      <w:r>
+        <w:rPr>
+          <w:rFonts w:asciiTheme="majorBidi" w:hAnsiTheme="majorBidi" w:cstheme="majorBidi"/>
+        </w:rPr>
+        <w:t xml:space="preserve"> your Reports be sure to present both pictures </w:t>
+      </w:r>
+      <w:r>
+        <w:rPr>
+          <w:rFonts w:asciiTheme="majorBidi" w:hAnsiTheme="majorBidi" w:cstheme="majorBidi"/>
+        </w:rPr>
+        <w:t xml:space="preserve">of the </w:t>
+      </w:r>
+      <w:r>
+        <w:rPr>
+          <w:rFonts w:asciiTheme="majorBidi" w:hAnsiTheme="majorBidi" w:cstheme="majorBidi"/>
+        </w:rPr>
+        <w:t xml:space="preserve">evolution of the maps, </w:t>
       </w:r>
     </w:p>
     <w:p>
@@ -13297,6 +13374,29 @@
       <w:contextualSpacing/>
     </w:pPr>
   </w:style>
+  <w:style w:type="character" w:styleId="Hyperlink">
+    <w:name w:val="Hyperlink"/>
+    <w:basedOn w:val="a0"/>
+    <w:uiPriority w:val="99"/>
+    <w:unhideWhenUsed/>
+    <w:rsid w:val="00131661"/>
+    <w:rPr>
+      <w:color w:val="0563C1" w:themeColor="hyperlink"/>
+      <w:u w:val="single"/>
+    </w:rPr>
+  </w:style>
+  <w:style w:type="character" w:styleId="a4">
+    <w:name w:val="Unresolved Mention"/>
+    <w:basedOn w:val="a0"/>
+    <w:uiPriority w:val="99"/>
+    <w:semiHidden/>
+    <w:unhideWhenUsed/>
+    <w:rsid w:val="00131661"/>
+    <w:rPr>
+      <w:color w:val="605E5C"/>
+      <w:shd w:val="clear" w:color="auto" w:fill="E1DFDD"/>
+    </w:rPr>
+  </w:style>
 </w:styles>
 </file>
 

</xml_diff>